<commit_message>
chore(PlanTest): commencer à modifier le plan de test
[30MIN][DONE]
Juste changer le titre du fichier, les version des technologie utilisé
</commit_message>
<xml_diff>
--- a/doc/E-P_Test-TeixeiraSottile-PlanTest.docx
+++ b/doc/E-P_Test-TeixeiraSottile-PlanTest.docx
@@ -1,32 +1,24 @@
 
 <file path=word/document.xml><?xml version="1.0" encoding="utf-8"?>
-<w:document xmlns:wpc="http://schemas.microsoft.com/office/word/2010/wordprocessingCanvas" xmlns:cx="http://schemas.microsoft.com/office/drawing/2014/chartex" xmlns:cx1="http://schemas.microsoft.com/office/drawing/2015/9/8/chartex" xmlns:cx2="http://schemas.microsoft.com/office/drawing/2015/10/21/chartex" xmlns:cx3="http://schemas.microsoft.com/office/drawing/2016/5/9/chartex" xmlns:cx4="http://schemas.microsoft.com/office/drawing/2016/5/10/chartex" xmlns:cx5="http://schemas.microsoft.com/office/drawing/2016/5/11/chartex" xmlns:cx6="http://schemas.microsoft.com/office/drawing/2016/5/12/chartex" xmlns:cx7="http://schemas.microsoft.com/office/drawing/2016/5/13/chartex" xmlns:cx8="http://schemas.microsoft.com/office/drawing/2016/5/14/chartex" xmlns:mc="http://schemas.openxmlformats.org/markup-compatibility/2006" xmlns:aink="http://schemas.microsoft.com/office/drawing/2016/ink" xmlns:am3d="http://schemas.microsoft.com/office/drawing/2017/model3d" xmlns:o="urn:schemas-microsoft-com:office:office" xmlns:oel="http://schemas.microsoft.com/office/2019/extlst" xmlns:r="http://schemas.openxmlformats.org/officeDocument/2006/relationships" xmlns:m="http://schemas.openxmlformats.org/officeDocument/2006/math" xmlns:v="urn:schemas-microsoft-com:vml" xmlns:wp14="http://schemas.microsoft.com/office/word/2010/wordprocessingDrawing" xmlns:wp="http://schemas.openxmlformats.org/drawingml/2006/wordprocessingDrawing" xmlns:w10="urn:schemas-microsoft-com:office:word" xmlns:w="http://schemas.openxmlformats.org/wordprocessingml/2006/main" xmlns:w14="http://schemas.microsoft.com/office/word/2010/wordml" xmlns:w15="http://schemas.microsoft.com/office/word/2012/wordml" xmlns:w16cex="http://schemas.microsoft.com/office/word/2018/wordml/cex" xmlns:w16cid="http://schemas.microsoft.com/office/word/2016/wordml/cid" xmlns:w16="http://schemas.microsoft.com/office/word/2018/wordml" xmlns:w16du="http://schemas.microsoft.com/office/word/2023/wordml/word16du" xmlns:w16sdtdh="http://schemas.microsoft.com/office/word/2020/wordml/sdtdatahash" xmlns:w16sdtfl="http://schemas.microsoft.com/office/word/2024/wordml/sdtformatlock" xmlns:w16se="http://schemas.microsoft.com/office/word/2015/wordml/symex" xmlns:wpg="http://schemas.microsoft.com/office/word/2010/wordprocessingGroup" xmlns:wpi="http://schemas.microsoft.com/office/word/2010/wordprocessingInk" xmlns:wne="http://schemas.microsoft.com/office/word/2006/wordml" xmlns:wps="http://schemas.microsoft.com/office/word/2010/wordprocessingShape" mc:Ignorable="w14 w15 w16se w16cid w16 w16cex w16sdtdh w16sdtfl w16du wp14">
+<w:document xmlns:wpc="http://schemas.microsoft.com/office/word/2010/wordprocessingCanvas" xmlns:cx="http://schemas.microsoft.com/office/drawing/2014/chartex" xmlns:cx1="http://schemas.microsoft.com/office/drawing/2015/9/8/chartex" xmlns:cx2="http://schemas.microsoft.com/office/drawing/2015/10/21/chartex" xmlns:cx3="http://schemas.microsoft.com/office/drawing/2016/5/9/chartex" xmlns:cx4="http://schemas.microsoft.com/office/drawing/2016/5/10/chartex" xmlns:cx5="http://schemas.microsoft.com/office/drawing/2016/5/11/chartex" xmlns:cx6="http://schemas.microsoft.com/office/drawing/2016/5/12/chartex" xmlns:cx7="http://schemas.microsoft.com/office/drawing/2016/5/13/chartex" xmlns:cx8="http://schemas.microsoft.com/office/drawing/2016/5/14/chartex" xmlns:mc="http://schemas.openxmlformats.org/markup-compatibility/2006" xmlns:aink="http://schemas.microsoft.com/office/drawing/2016/ink" xmlns:am3d="http://schemas.microsoft.com/office/drawing/2017/model3d" xmlns:o="urn:schemas-microsoft-com:office:office" xmlns:oel="http://schemas.microsoft.com/office/2019/extlst" xmlns:r="http://schemas.openxmlformats.org/officeDocument/2006/relationships" xmlns:m="http://schemas.openxmlformats.org/officeDocument/2006/math" xmlns:v="urn:schemas-microsoft-com:vml" xmlns:wp14="http://schemas.microsoft.com/office/word/2010/wordprocessingDrawing" xmlns:wp="http://schemas.openxmlformats.org/drawingml/2006/wordprocessingDrawing" xmlns:w10="urn:schemas-microsoft-com:office:word" xmlns:w="http://schemas.openxmlformats.org/wordprocessingml/2006/main" xmlns:w14="http://schemas.microsoft.com/office/word/2010/wordml" xmlns:w15="http://schemas.microsoft.com/office/word/2012/wordml" xmlns:w16cex="http://schemas.microsoft.com/office/word/2018/wordml/cex" xmlns:w16cid="http://schemas.microsoft.com/office/word/2016/wordml/cid" xmlns:w16="http://schemas.microsoft.com/office/word/2018/wordml" xmlns:w16sdtdh="http://schemas.microsoft.com/office/word/2020/wordml/sdtdatahash" xmlns:w16se="http://schemas.microsoft.com/office/word/2015/wordml/symex" xmlns:wpg="http://schemas.microsoft.com/office/word/2010/wordprocessingGroup" xmlns:wpi="http://schemas.microsoft.com/office/word/2010/wordprocessingInk" xmlns:wne="http://schemas.microsoft.com/office/word/2006/wordml" xmlns:wps="http://schemas.microsoft.com/office/word/2010/wordprocessingShape" mc:Ignorable="w14 w15 w16se w16cid w16 w16cex w16sdtdh wp14">
   <w:body>
     <w:p>
       <w:pPr>
         <w:pStyle w:val="Titre"/>
-        <w:rPr>
-          <w:lang w:val="fr-CH"/>
-        </w:rPr>
+        <w:jc w:val="center"/>
       </w:pPr>
       <w:bookmarkStart w:id="0" w:name="_Hlk213319387"/>
       <w:r>
-        <w:rPr>
-          <w:lang w:val="fr-CH"/>
-        </w:rPr>
         <w:t xml:space="preserve">Plan de </w:t>
       </w:r>
       <w:r>
-        <w:rPr>
-          <w:lang w:val="fr-CH"/>
-        </w:rPr>
         <w:t>Test –</w:t>
       </w:r>
       <w:r>
-        <w:rPr>
-          <w:lang w:val="fr-CH"/>
-        </w:rPr>
-        <w:t xml:space="preserve"> Application "Mon Budget"</w:t>
+        <w:t xml:space="preserve"> </w:t>
+      </w:r>
+      <w:r>
+        <w:t>cicd-todo-app</w:t>
       </w:r>
     </w:p>
     <w:p>
@@ -53,7 +45,19 @@
         <w:rPr>
           <w:lang w:val="fr-CH"/>
         </w:rPr>
-        <w:t>Valider la qualité de l'application "Mon Budget " à travers trois types de tests : unitaires, end-to-end (E2E) et acceptation utilisateur (UAT).</w:t>
+        <w:t>Valider la qualité de l'application "</w:t>
+      </w:r>
+      <w:r>
+        <w:rPr>
+          <w:lang w:val="fr-CH"/>
+        </w:rPr>
+        <w:t>todo-app</w:t>
+      </w:r>
+      <w:r>
+        <w:rPr>
+          <w:lang w:val="fr-CH"/>
+        </w:rPr>
+        <w:t>" à travers trois types de tests : unitaires, end-to-end (E2E) et acceptation utilisateur (UAT).</w:t>
       </w:r>
     </w:p>
     <w:p>
@@ -232,7 +236,13 @@
         <w:rPr>
           <w:lang w:val="fr-CH"/>
         </w:rPr>
-        <w:t>Base de données : MongoDB 8.2</w:t>
+        <w:t xml:space="preserve">Base de données : </w:t>
+      </w:r>
+      <w:r>
+        <w:rPr>
+          <w:lang w:val="fr-CH"/>
+        </w:rPr>
+        <w:t>MySQL</w:t>
       </w:r>
     </w:p>
     <w:p>
@@ -250,7 +260,13 @@
         <w:rPr>
           <w:lang w:val="fr-CH"/>
         </w:rPr>
-        <w:t>Backend : Node.js v18</w:t>
+        <w:t xml:space="preserve">Backend : Node.js </w:t>
+      </w:r>
+      <w:r>
+        <w:rPr>
+          <w:lang w:val="fr-CH"/>
+        </w:rPr>
+        <w:t>v21.6.1</w:t>
       </w:r>
     </w:p>
     <w:p>
@@ -274,7 +290,13 @@
         <w:rPr>
           <w:lang w:val="fr-CH"/>
         </w:rPr>
-        <w:t> ?</w:t>
+        <w:t> </w:t>
+      </w:r>
+      <w:r>
+        <w:rPr>
+          <w:lang w:val="fr-CH"/>
+        </w:rPr>
+        <w:t>vue 3.5.13</w:t>
       </w:r>
     </w:p>
     <w:p>
@@ -292,7 +314,13 @@
         <w:rPr>
           <w:lang w:val="fr-CH"/>
         </w:rPr>
-        <w:t>Version de l’application : 1.0.0</w:t>
+        <w:t>Version de l’application : 1.0.</w:t>
+      </w:r>
+      <w:r>
+        <w:rPr>
+          <w:lang w:val="fr-CH"/>
+        </w:rPr>
+        <w:t>6</w:t>
       </w:r>
     </w:p>
     <w:p>
@@ -310,35 +338,7 @@
         <w:rPr>
           <w:lang w:val="fr-CH"/>
         </w:rPr>
-        <w:t xml:space="preserve">Outils de test : </w:t>
-      </w:r>
-      <w:proofErr w:type="spellStart"/>
-      <w:r>
-        <w:rPr>
-          <w:lang w:val="fr-CH"/>
-        </w:rPr>
-        <w:t>Jest</w:t>
-      </w:r>
-      <w:proofErr w:type="spellEnd"/>
-      <w:r>
-        <w:rPr>
-          <w:lang w:val="fr-CH"/>
-        </w:rPr>
-        <w:t xml:space="preserve"> (unitaires), </w:t>
-      </w:r>
-      <w:proofErr w:type="spellStart"/>
-      <w:r>
-        <w:rPr>
-          <w:lang w:val="fr-CH"/>
-        </w:rPr>
-        <w:t>Cypress</w:t>
-      </w:r>
-      <w:proofErr w:type="spellEnd"/>
-      <w:r>
-        <w:rPr>
-          <w:lang w:val="fr-CH"/>
-        </w:rPr>
-        <w:t xml:space="preserve"> (E2E), Scénarios manuels (UAT)</w:t>
+        <w:t>Outils de test : Jest (unitaires), Cypress (E2E), Scénarios manuels (UAT)</w:t>
       </w:r>
     </w:p>
     <w:p>
@@ -398,16 +398,8 @@
         <w:rPr>
           <w:lang w:val="fr-CH"/>
         </w:rPr>
-        <w:t xml:space="preserve">Nom : </w:t>
+        <w:t>Nom : test_user</w:t>
       </w:r>
-      <w:proofErr w:type="spellStart"/>
-      <w:r>
-        <w:rPr>
-          <w:lang w:val="fr-CH"/>
-        </w:rPr>
-        <w:t>test_user</w:t>
-      </w:r>
-      <w:proofErr w:type="spellEnd"/>
     </w:p>
     <w:p>
       <w:pPr>
@@ -559,7 +551,7 @@
         <w:rPr>
           <w:lang w:val="fr-CH"/>
         </w:rPr>
-        <w:t xml:space="preserve"> DEV / Intégration</w:t>
+        <w:t xml:space="preserve"> DEV</w:t>
       </w:r>
     </w:p>
     <w:p>
@@ -605,14 +597,7 @@
         <w:rPr>
           <w:lang w:val="fr-CH"/>
         </w:rPr>
-        <w:t xml:space="preserve">TC_U001 : </w:t>
-      </w:r>
-      <w:proofErr w:type="spellStart"/>
-      <w:r>
-        <w:rPr>
-          <w:lang w:val="fr-CH"/>
-        </w:rPr>
-        <w:t>ajouter</w:t>
+        <w:t>TC_U001 : ajouter</w:t>
       </w:r>
       <w:r>
         <w:rPr>
@@ -620,7 +605,6 @@
         </w:rPr>
         <w:t>Despense</w:t>
       </w:r>
-      <w:proofErr w:type="spellEnd"/>
       <w:r>
         <w:rPr>
           <w:lang w:val="fr-CH"/>
@@ -668,14 +652,7 @@
         <w:rPr>
           <w:lang w:val="fr-CH"/>
         </w:rPr>
-        <w:t xml:space="preserve">TC_U002 : </w:t>
-      </w:r>
-      <w:proofErr w:type="spellStart"/>
-      <w:r>
-        <w:rPr>
-          <w:lang w:val="fr-CH"/>
-        </w:rPr>
-        <w:t>supprimer</w:t>
+        <w:t>TC_U002 : supprimer</w:t>
       </w:r>
       <w:r>
         <w:rPr>
@@ -683,7 +660,6 @@
         </w:rPr>
         <w:t>Depense</w:t>
       </w:r>
-      <w:proofErr w:type="spellEnd"/>
       <w:r>
         <w:rPr>
           <w:lang w:val="fr-CH"/>
@@ -948,13 +924,13 @@
         <w:rPr>
           <w:lang w:val="fr-CH"/>
         </w:rPr>
-        <w:t xml:space="preserve">TC_A001 : L’utilisateur peut gérer </w:t>
+        <w:t xml:space="preserve">TC_A001 : </w:t>
       </w:r>
       <w:r>
         <w:rPr>
           <w:lang w:val="fr-CH"/>
         </w:rPr>
-        <w:t>ses dépenses de manière cohérente</w:t>
+        <w:t>Un retour à la ligne doit être fait si la description d’une tâche est trop longue.</w:t>
       </w:r>
     </w:p>
     <w:p>
@@ -1745,7 +1721,25 @@
               <w:rPr>
                 <w:lang w:val="fr-CH"/>
               </w:rPr>
-              <w:t>Gestion des tâches sans formation</w:t>
+              <w:t>R</w:t>
+            </w:r>
+            <w:r>
+              <w:rPr>
+                <w:lang w:val="fr-CH"/>
+              </w:rPr>
+              <w:t>etour à la ligne</w:t>
+            </w:r>
+            <w:r>
+              <w:rPr>
+                <w:lang w:val="fr-CH"/>
+              </w:rPr>
+              <w:t xml:space="preserve">, </w:t>
+            </w:r>
+            <w:r>
+              <w:rPr>
+                <w:lang w:val="fr-CH"/>
+              </w:rPr>
+              <w:t>si description trop longue.</w:t>
             </w:r>
           </w:p>
         </w:tc>
@@ -1765,7 +1759,13 @@
               <w:rPr>
                 <w:lang w:val="fr-CH"/>
               </w:rPr>
-              <w:t>L'utilisateur réussit à gérer ses tâches</w:t>
+              <w:t xml:space="preserve">L'utilisateur </w:t>
+            </w:r>
+            <w:r>
+              <w:rPr>
+                <w:lang w:val="fr-CH"/>
+              </w:rPr>
+              <w:t>voit les tâches sur plusieurs lignes</w:t>
             </w:r>
           </w:p>
         </w:tc>
@@ -2004,7 +2004,7 @@
 </file>
 
 <file path=word/numbering.xml><?xml version="1.0" encoding="utf-8"?>
-<w:numbering xmlns:wpc="http://schemas.microsoft.com/office/word/2010/wordprocessingCanvas" xmlns:cx="http://schemas.microsoft.com/office/drawing/2014/chartex" xmlns:cx1="http://schemas.microsoft.com/office/drawing/2015/9/8/chartex" xmlns:cx2="http://schemas.microsoft.com/office/drawing/2015/10/21/chartex" xmlns:cx3="http://schemas.microsoft.com/office/drawing/2016/5/9/chartex" xmlns:cx4="http://schemas.microsoft.com/office/drawing/2016/5/10/chartex" xmlns:cx5="http://schemas.microsoft.com/office/drawing/2016/5/11/chartex" xmlns:cx6="http://schemas.microsoft.com/office/drawing/2016/5/12/chartex" xmlns:cx7="http://schemas.microsoft.com/office/drawing/2016/5/13/chartex" xmlns:cx8="http://schemas.microsoft.com/office/drawing/2016/5/14/chartex" xmlns:mc="http://schemas.openxmlformats.org/markup-compatibility/2006" xmlns:aink="http://schemas.microsoft.com/office/drawing/2016/ink" xmlns:am3d="http://schemas.microsoft.com/office/drawing/2017/model3d" xmlns:o="urn:schemas-microsoft-com:office:office" xmlns:oel="http://schemas.microsoft.com/office/2019/extlst" xmlns:r="http://schemas.openxmlformats.org/officeDocument/2006/relationships" xmlns:m="http://schemas.openxmlformats.org/officeDocument/2006/math" xmlns:v="urn:schemas-microsoft-com:vml" xmlns:wp14="http://schemas.microsoft.com/office/word/2010/wordprocessingDrawing" xmlns:wp="http://schemas.openxmlformats.org/drawingml/2006/wordprocessingDrawing" xmlns:w10="urn:schemas-microsoft-com:office:word" xmlns:w="http://schemas.openxmlformats.org/wordprocessingml/2006/main" xmlns:w14="http://schemas.microsoft.com/office/word/2010/wordml" xmlns:w15="http://schemas.microsoft.com/office/word/2012/wordml" xmlns:w16cex="http://schemas.microsoft.com/office/word/2018/wordml/cex" xmlns:w16cid="http://schemas.microsoft.com/office/word/2016/wordml/cid" xmlns:w16="http://schemas.microsoft.com/office/word/2018/wordml" xmlns:w16du="http://schemas.microsoft.com/office/word/2023/wordml/word16du" xmlns:w16sdtdh="http://schemas.microsoft.com/office/word/2020/wordml/sdtdatahash" xmlns:w16sdtfl="http://schemas.microsoft.com/office/word/2024/wordml/sdtformatlock" xmlns:w16se="http://schemas.microsoft.com/office/word/2015/wordml/symex" xmlns:wpg="http://schemas.microsoft.com/office/word/2010/wordprocessingGroup" xmlns:wpi="http://schemas.microsoft.com/office/word/2010/wordprocessingInk" xmlns:wne="http://schemas.microsoft.com/office/word/2006/wordml" xmlns:wps="http://schemas.microsoft.com/office/word/2010/wordprocessingShape" mc:Ignorable="w14 w15 w16se w16cid w16 w16cex w16sdtdh w16sdtfl w16du wp14">
+<w:numbering xmlns:wpc="http://schemas.microsoft.com/office/word/2010/wordprocessingCanvas" xmlns:cx="http://schemas.microsoft.com/office/drawing/2014/chartex" xmlns:cx1="http://schemas.microsoft.com/office/drawing/2015/9/8/chartex" xmlns:cx2="http://schemas.microsoft.com/office/drawing/2015/10/21/chartex" xmlns:cx3="http://schemas.microsoft.com/office/drawing/2016/5/9/chartex" xmlns:cx4="http://schemas.microsoft.com/office/drawing/2016/5/10/chartex" xmlns:cx5="http://schemas.microsoft.com/office/drawing/2016/5/11/chartex" xmlns:cx6="http://schemas.microsoft.com/office/drawing/2016/5/12/chartex" xmlns:cx7="http://schemas.microsoft.com/office/drawing/2016/5/13/chartex" xmlns:cx8="http://schemas.microsoft.com/office/drawing/2016/5/14/chartex" xmlns:mc="http://schemas.openxmlformats.org/markup-compatibility/2006" xmlns:aink="http://schemas.microsoft.com/office/drawing/2016/ink" xmlns:am3d="http://schemas.microsoft.com/office/drawing/2017/model3d" xmlns:o="urn:schemas-microsoft-com:office:office" xmlns:oel="http://schemas.microsoft.com/office/2019/extlst" xmlns:r="http://schemas.openxmlformats.org/officeDocument/2006/relationships" xmlns:m="http://schemas.openxmlformats.org/officeDocument/2006/math" xmlns:v="urn:schemas-microsoft-com:vml" xmlns:wp14="http://schemas.microsoft.com/office/word/2010/wordprocessingDrawing" xmlns:wp="http://schemas.openxmlformats.org/drawingml/2006/wordprocessingDrawing" xmlns:w10="urn:schemas-microsoft-com:office:word" xmlns:w="http://schemas.openxmlformats.org/wordprocessingml/2006/main" xmlns:w14="http://schemas.microsoft.com/office/word/2010/wordml" xmlns:w15="http://schemas.microsoft.com/office/word/2012/wordml" xmlns:w16cex="http://schemas.microsoft.com/office/word/2018/wordml/cex" xmlns:w16cid="http://schemas.microsoft.com/office/word/2016/wordml/cid" xmlns:w16="http://schemas.microsoft.com/office/word/2018/wordml" xmlns:w16sdtdh="http://schemas.microsoft.com/office/word/2020/wordml/sdtdatahash" xmlns:w16se="http://schemas.microsoft.com/office/word/2015/wordml/symex" xmlns:wpg="http://schemas.microsoft.com/office/word/2010/wordprocessingGroup" xmlns:wpi="http://schemas.microsoft.com/office/word/2010/wordprocessingInk" xmlns:wne="http://schemas.microsoft.com/office/word/2006/wordml" xmlns:wps="http://schemas.microsoft.com/office/word/2010/wordprocessingShape" mc:Ignorable="w14 w15 w16se w16cid w16 w16cex w16sdtdh wp14">
   <w:abstractNum w:abstractNumId="0" w15:restartNumberingAfterBreak="0">
     <w:nsid w:val="FFFFFF7C"/>
     <w:multiLevelType w:val="singleLevel"/>
@@ -3823,7 +3823,7 @@
 </file>
 
 <file path=word/styles.xml><?xml version="1.0" encoding="utf-8"?>
-<w:styles xmlns:mc="http://schemas.openxmlformats.org/markup-compatibility/2006" xmlns:r="http://schemas.openxmlformats.org/officeDocument/2006/relationships" xmlns:w="http://schemas.openxmlformats.org/wordprocessingml/2006/main" xmlns:w14="http://schemas.microsoft.com/office/word/2010/wordml" xmlns:w15="http://schemas.microsoft.com/office/word/2012/wordml" xmlns:w16cex="http://schemas.microsoft.com/office/word/2018/wordml/cex" xmlns:w16cid="http://schemas.microsoft.com/office/word/2016/wordml/cid" xmlns:w16="http://schemas.microsoft.com/office/word/2018/wordml" xmlns:w16du="http://schemas.microsoft.com/office/word/2023/wordml/word16du" xmlns:w16sdtdh="http://schemas.microsoft.com/office/word/2020/wordml/sdtdatahash" xmlns:w16sdtfl="http://schemas.microsoft.com/office/word/2024/wordml/sdtformatlock" xmlns:w16se="http://schemas.microsoft.com/office/word/2015/wordml/symex" mc:Ignorable="w14 w15 w16se w16cid w16 w16cex w16sdtdh w16sdtfl w16du">
+<w:styles xmlns:mc="http://schemas.openxmlformats.org/markup-compatibility/2006" xmlns:r="http://schemas.openxmlformats.org/officeDocument/2006/relationships" xmlns:w="http://schemas.openxmlformats.org/wordprocessingml/2006/main" xmlns:w14="http://schemas.microsoft.com/office/word/2010/wordml" xmlns:w15="http://schemas.microsoft.com/office/word/2012/wordml" xmlns:w16cex="http://schemas.microsoft.com/office/word/2018/wordml/cex" xmlns:w16cid="http://schemas.microsoft.com/office/word/2016/wordml/cid" xmlns:w16="http://schemas.microsoft.com/office/word/2018/wordml" xmlns:w16sdtdh="http://schemas.microsoft.com/office/word/2020/wordml/sdtdatahash" xmlns:w16se="http://schemas.microsoft.com/office/word/2015/wordml/symex" mc:Ignorable="w14 w15 w16se w16cid w16 w16cex w16sdtdh">
   <w:docDefaults>
     <w:rPrDefault>
       <w:rPr>
@@ -15609,7 +15609,12 @@
 </file>
 
 <file path=customXml/item1.xml><?xml version="1.0" encoding="utf-8"?>
-<b:Sources xmlns:b="http://schemas.openxmlformats.org/officeDocument/2006/bibliography" xmlns="http://schemas.openxmlformats.org/officeDocument/2006/bibliography" SelectedStyle="/APA.XSL" StyleName="APA"/>
+<?mso-contentType ?>
+<FormTemplates xmlns="http://schemas.microsoft.com/sharepoint/v3/contenttype/forms">
+  <Display>DocumentLibraryForm</Display>
+  <Edit>DocumentLibraryForm</Edit>
+  <New>DocumentLibraryForm</New>
+</FormTemplates>
 </file>
 
 <file path=customXml/item2.xml><?xml version="1.0" encoding="utf-8"?>
@@ -15808,12 +15813,7 @@
 </file>
 
 <file path=customXml/item3.xml><?xml version="1.0" encoding="utf-8"?>
-<?mso-contentType ?>
-<FormTemplates xmlns="http://schemas.microsoft.com/sharepoint/v3/contenttype/forms">
-  <Display>DocumentLibraryForm</Display>
-  <Edit>DocumentLibraryForm</Edit>
-  <New>DocumentLibraryForm</New>
-</FormTemplates>
+<b:Sources xmlns:b="http://schemas.openxmlformats.org/officeDocument/2006/bibliography" xmlns="http://schemas.openxmlformats.org/officeDocument/2006/bibliography" SelectedStyle="/APA.XSL" StyleName="APA"/>
 </file>
 
 <file path=customXml/item4.xml><?xml version="1.0" encoding="utf-8"?>
@@ -15828,21 +15828,36 @@
 </file>
 
 <file path=customXml/itemProps1.xml><?xml version="1.0" encoding="utf-8"?>
-<ds:datastoreItem xmlns:ds="http://schemas.openxmlformats.org/officeDocument/2006/customXml" ds:itemID="{EF278816-EC6F-A645-907D-7F25AECB1D4A}">
+<ds:datastoreItem xmlns:ds="http://schemas.openxmlformats.org/officeDocument/2006/customXml" ds:itemID="{0C837B5E-EF8F-48D0-904A-7240EE5FD423}">
   <ds:schemaRefs>
-    <ds:schemaRef ds:uri="http://schemas.openxmlformats.org/officeDocument/2006/bibliography"/>
+    <ds:schemaRef ds:uri="http://schemas.microsoft.com/sharepoint/v3/contenttype/forms"/>
   </ds:schemaRefs>
 </ds:datastoreItem>
 </file>
 
 <file path=customXml/itemProps2.xml><?xml version="1.0" encoding="utf-8"?>
-<ds:datastoreItem xmlns:ds="http://schemas.openxmlformats.org/officeDocument/2006/customXml" ds:itemID="{C549040F-5A85-4B59-9334-2161F972FB3A}"/>
+<ds:datastoreItem xmlns:ds="http://schemas.openxmlformats.org/officeDocument/2006/customXml" ds:itemID="{C549040F-5A85-4B59-9334-2161F972FB3A}">
+  <ds:schemaRefs>
+    <ds:schemaRef ds:uri="http://schemas.microsoft.com/office/2006/metadata/contentType"/>
+    <ds:schemaRef ds:uri="http://schemas.microsoft.com/office/2006/metadata/properties/metaAttributes"/>
+    <ds:schemaRef ds:uri="http://www.w3.org/2001/XMLSchema"/>
+    <ds:schemaRef ds:uri="http://schemas.microsoft.com/office/2006/metadata/properties"/>
+    <ds:schemaRef ds:uri="b5cf4370-ac38-4b9e-9836-ef6f5df64f24"/>
+    <ds:schemaRef ds:uri="eefa3612-053e-497a-ae76-8a76877f5e22"/>
+    <ds:schemaRef ds:uri="http://schemas.microsoft.com/office/2006/documentManagement/types"/>
+    <ds:schemaRef ds:uri="http://schemas.microsoft.com/office/infopath/2007/PartnerControls"/>
+    <ds:schemaRef ds:uri="http://schemas.openxmlformats.org/package/2006/metadata/core-properties"/>
+    <ds:schemaRef ds:uri="http://purl.org/dc/elements/1.1/"/>
+    <ds:schemaRef ds:uri="http://purl.org/dc/terms/"/>
+    <ds:schemaRef ds:uri="http://schemas.microsoft.com/internal/obd"/>
+  </ds:schemaRefs>
+</ds:datastoreItem>
 </file>
 
 <file path=customXml/itemProps3.xml><?xml version="1.0" encoding="utf-8"?>
-<ds:datastoreItem xmlns:ds="http://schemas.openxmlformats.org/officeDocument/2006/customXml" ds:itemID="{0C837B5E-EF8F-48D0-904A-7240EE5FD423}">
+<ds:datastoreItem xmlns:ds="http://schemas.openxmlformats.org/officeDocument/2006/customXml" ds:itemID="{EF278816-EC6F-A645-907D-7F25AECB1D4A}">
   <ds:schemaRefs>
-    <ds:schemaRef ds:uri="http://schemas.microsoft.com/sharepoint/v3/contenttype/forms"/>
+    <ds:schemaRef ds:uri="http://schemas.openxmlformats.org/officeDocument/2006/bibliography"/>
   </ds:schemaRefs>
 </ds:datastoreItem>
 </file>
@@ -15852,8 +15867,8 @@
   <ds:schemaRefs>
     <ds:schemaRef ds:uri="http://schemas.microsoft.com/office/2006/metadata/properties"/>
     <ds:schemaRef ds:uri="http://schemas.microsoft.com/office/infopath/2007/PartnerControls"/>
-    <ds:schemaRef ds:uri="26488081-7094-48e3-a435-bbb366c5709a"/>
-    <ds:schemaRef ds:uri="eb2b4dc0-5538-4988-a426-1e3bf3687743"/>
+    <ds:schemaRef ds:uri="eefa3612-053e-497a-ae76-8a76877f5e22"/>
+    <ds:schemaRef ds:uri="b5cf4370-ac38-4b9e-9836-ef6f5df64f24"/>
   </ds:schemaRefs>
 </ds:datastoreItem>
 </file>
</xml_diff>